<commit_message>
first phase of chat translation done
</commit_message>
<xml_diff>
--- a/src/site/chats/GPT-4/Phase 3/Phase 3 Chat 1.docx
+++ b/src/site/chats/GPT-4/Phase 3/Phase 3 Chat 1.docx
@@ -7,20 +7,96 @@
         <w:pStyle w:val="a0"/>
       </w:pPr>
       <w:r>
-        <w:t xml:space="preserve">In this chat, I provided the Ai with all the features of the system, the name of the domain classes AS WELL AS the attributes of each class and the architecture/general knowledge of the system. The Ai understood right from the start the </w:t>
-      </w:r>
-      <w:r>
-        <w:t>assignment</w:t>
-      </w:r>
-      <w:r>
-        <w:t xml:space="preserve"> and created the features with little prompts, although it forgot to use DAOs even thought I specifically instructed it to , and used them AFTER I told it so, and in many cases in </w:t>
-      </w:r>
-      <w:r>
-        <w:t>utilized</w:t>
-      </w:r>
-      <w:r>
-        <w:t xml:space="preserve"> correctly the attributes I provided, but gave some not so good /realistic responses for some step definitions / some very complicated answers which is not that good when you want to keep some step definitions readable and easy to rewrite.</w:t>
-      </w:r>
+        <w:t xml:space="preserve">Στην συνομιλία αυτή, παρέθεσα στο </w:t>
+      </w:r>
+      <w:r>
+        <w:rPr>
+          <w:lang w:val="en-US"/>
+        </w:rPr>
+        <w:t>LLM</w:t>
+      </w:r>
+      <w:r>
+        <w:t xml:space="preserve"> </w:t>
+      </w:r>
+      <w:r>
+        <w:t>όλ</w:t>
+      </w:r>
+      <w:r>
+        <w:t xml:space="preserve">α τα </w:t>
+      </w:r>
+      <w:r>
+        <w:rPr>
+          <w:lang w:val="en-US"/>
+        </w:rPr>
+        <w:t>features</w:t>
+      </w:r>
+      <w:r>
+        <w:t xml:space="preserve"> </w:t>
+      </w:r>
+      <w:r>
+        <w:t xml:space="preserve">του συστήματος, τα ονόματα των κλάσεων </w:t>
+      </w:r>
+      <w:r>
+        <w:rPr>
+          <w:lang w:val="en-US"/>
+        </w:rPr>
+        <w:t>domain</w:t>
+      </w:r>
+      <w:r>
+        <w:t xml:space="preserve"> που θα χρειαστεί να χρησιμοποιήσει, καθώς και την αρχιτεκτονική/γενικές γνώσεις του συστήματος. Το </w:t>
+      </w:r>
+      <w:r>
+        <w:rPr>
+          <w:lang w:val="en-US"/>
+        </w:rPr>
+        <w:t>LLM</w:t>
+      </w:r>
+      <w:r>
+        <w:t xml:space="preserve"> κατάλαβε αμέσως την</w:t>
+      </w:r>
+      <w:r>
+        <w:t xml:space="preserve"> εργασία</w:t>
+      </w:r>
+      <w:r>
+        <w:t xml:space="preserve"> και δημιούργησε </w:t>
+      </w:r>
+      <w:r>
+        <w:t xml:space="preserve">τα </w:t>
+      </w:r>
+      <w:r>
+        <w:rPr>
+          <w:lang w:val="en-US"/>
+        </w:rPr>
+        <w:t>features</w:t>
+      </w:r>
+      <w:r>
+        <w:t xml:space="preserve"> </w:t>
+      </w:r>
+      <w:r>
+        <w:t xml:space="preserve">με ελάχιστη καθοδήγηση. Ωστόσο, ξέχασε αρχικά να χρησιμοποιήσει τα </w:t>
+      </w:r>
+      <w:proofErr w:type="spellStart"/>
+      <w:r>
+        <w:t>DAOs</w:t>
+      </w:r>
+      <w:proofErr w:type="spellEnd"/>
+      <w:r>
+        <w:t xml:space="preserve">, αν και του είχα δώσει ρητές οδηγίες να το κάνει, και άρχισε να τα χρησιμοποιεί μόνο αφού το ανέφερα ξανά. Γενικά, το </w:t>
+      </w:r>
+      <w:r>
+        <w:rPr>
+          <w:lang w:val="en-US"/>
+        </w:rPr>
+        <w:t>LLM</w:t>
+      </w:r>
+      <w:r>
+        <w:t xml:space="preserve"> χρησιμοποίησε σωστά τα χαρακτηριστικά που παρείχα, αλλά έδωσε μερικές μη ρεαλιστικές ή υπερβολικά περίπλοκες απαντήσεις για κάποιες από τις βήμα προς βήμα ορισμούς, γεγονός που μπορεί να επηρεάσει την αναγνωσιμότητα και την ευκολία τροποποίησης των βημάτων.</w:t>
+      </w:r>
+    </w:p>
+    <w:p>
+      <w:pPr>
+        <w:pStyle w:val="a0"/>
+      </w:pPr>
     </w:p>
     <w:p>
       <w:pPr>
@@ -2981,21 +3057,49 @@
       </w:r>
     </w:p>
     <w:p>
-      <w:r>
+      <w:pPr>
+        <w:rPr>
+          <w:lang w:val="fr-FR"/>
+        </w:rPr>
+      </w:pPr>
+      <w:r>
+        <w:rPr>
+          <w:lang w:val="fr-FR"/>
+        </w:rPr>
         <w:t xml:space="preserve">import </w:t>
       </w:r>
       <w:proofErr w:type="spellStart"/>
       <w:r>
+        <w:rPr>
+          <w:lang w:val="fr-FR"/>
+        </w:rPr>
         <w:t>org.springframework.test.context.ContextConfiguration</w:t>
       </w:r>
       <w:proofErr w:type="spellEnd"/>
       <w:r>
+        <w:rPr>
+          <w:lang w:val="fr-FR"/>
+        </w:rPr>
         <w:t>;</w:t>
       </w:r>
     </w:p>
-    <w:p/>
-    <w:p>
-      <w:r>
+    <w:p>
+      <w:pPr>
+        <w:rPr>
+          <w:lang w:val="fr-FR"/>
+        </w:rPr>
+      </w:pPr>
+    </w:p>
+    <w:p>
+      <w:pPr>
+        <w:rPr>
+          <w:lang w:val="fr-FR"/>
+        </w:rPr>
+      </w:pPr>
+      <w:r>
+        <w:rPr>
+          <w:lang w:val="fr-FR"/>
+        </w:rPr>
         <w:t>@CucumberContextConfiguration</w:t>
       </w:r>
     </w:p>
@@ -4630,26 +4734,62 @@
       </w:r>
     </w:p>
     <w:p>
-      <w:r>
+      <w:pPr>
+        <w:rPr>
+          <w:lang w:val="fr-FR"/>
+        </w:rPr>
+      </w:pPr>
+      <w:r>
+        <w:rPr>
+          <w:lang w:val="fr-FR"/>
+        </w:rPr>
         <w:t xml:space="preserve">import </w:t>
       </w:r>
       <w:proofErr w:type="spellStart"/>
       <w:r>
+        <w:rPr>
+          <w:lang w:val="fr-FR"/>
+        </w:rPr>
         <w:t>org.springframework.test.context.ContextConfiguration</w:t>
       </w:r>
       <w:proofErr w:type="spellEnd"/>
       <w:r>
+        <w:rPr>
+          <w:lang w:val="fr-FR"/>
+        </w:rPr>
         <w:t>;</w:t>
       </w:r>
     </w:p>
-    <w:p/>
-    <w:p>
-      <w:r>
+    <w:p>
+      <w:pPr>
+        <w:rPr>
+          <w:lang w:val="fr-FR"/>
+        </w:rPr>
+      </w:pPr>
+    </w:p>
+    <w:p>
+      <w:pPr>
+        <w:rPr>
+          <w:lang w:val="fr-FR"/>
+        </w:rPr>
+      </w:pPr>
+      <w:r>
+        <w:rPr>
+          <w:lang w:val="fr-FR"/>
+        </w:rPr>
         <w:t>@CucumberContextConfiguration</w:t>
       </w:r>
     </w:p>
     <w:p>
-      <w:r>
+      <w:pPr>
+        <w:rPr>
+          <w:lang w:val="fr-FR"/>
+        </w:rPr>
+      </w:pPr>
+      <w:r>
+        <w:rPr>
+          <w:lang w:val="fr-FR"/>
+        </w:rPr>
         <w:t>@ContextConfiguration("classpath:spring-context.xml")</w:t>
       </w:r>
     </w:p>
@@ -7409,21 +7549,49 @@
       </w:r>
     </w:p>
     <w:p>
-      <w:r>
+      <w:pPr>
+        <w:rPr>
+          <w:lang w:val="fr-FR"/>
+        </w:rPr>
+      </w:pPr>
+      <w:r>
+        <w:rPr>
+          <w:lang w:val="fr-FR"/>
+        </w:rPr>
         <w:t xml:space="preserve">import </w:t>
       </w:r>
       <w:proofErr w:type="spellStart"/>
       <w:r>
+        <w:rPr>
+          <w:lang w:val="fr-FR"/>
+        </w:rPr>
         <w:t>org.springframework.transaction.annotation.Transactional</w:t>
       </w:r>
       <w:proofErr w:type="spellEnd"/>
       <w:r>
+        <w:rPr>
+          <w:lang w:val="fr-FR"/>
+        </w:rPr>
         <w:t>;</w:t>
       </w:r>
     </w:p>
-    <w:p/>
-    <w:p>
-      <w:r>
+    <w:p>
+      <w:pPr>
+        <w:rPr>
+          <w:lang w:val="fr-FR"/>
+        </w:rPr>
+      </w:pPr>
+    </w:p>
+    <w:p>
+      <w:pPr>
+        <w:rPr>
+          <w:lang w:val="fr-FR"/>
+        </w:rPr>
+      </w:pPr>
+      <w:r>
+        <w:rPr>
+          <w:lang w:val="fr-FR"/>
+        </w:rPr>
         <w:t>@Service</w:t>
       </w:r>
     </w:p>
@@ -8229,21 +8397,49 @@
       </w:r>
     </w:p>
     <w:p>
-      <w:r>
+      <w:pPr>
+        <w:rPr>
+          <w:lang w:val="fr-FR"/>
+        </w:rPr>
+      </w:pPr>
+      <w:r>
+        <w:rPr>
+          <w:lang w:val="fr-FR"/>
+        </w:rPr>
         <w:t xml:space="preserve">import </w:t>
       </w:r>
       <w:proofErr w:type="spellStart"/>
       <w:r>
+        <w:rPr>
+          <w:lang w:val="fr-FR"/>
+        </w:rPr>
         <w:t>org.springframework.transaction.annotation.Transactional</w:t>
       </w:r>
       <w:proofErr w:type="spellEnd"/>
       <w:r>
+        <w:rPr>
+          <w:lang w:val="fr-FR"/>
+        </w:rPr>
         <w:t>;</w:t>
       </w:r>
     </w:p>
-    <w:p/>
-    <w:p>
-      <w:r>
+    <w:p>
+      <w:pPr>
+        <w:rPr>
+          <w:lang w:val="fr-FR"/>
+        </w:rPr>
+      </w:pPr>
+    </w:p>
+    <w:p>
+      <w:pPr>
+        <w:rPr>
+          <w:lang w:val="fr-FR"/>
+        </w:rPr>
+      </w:pPr>
+      <w:r>
+        <w:rPr>
+          <w:lang w:val="fr-FR"/>
+        </w:rPr>
         <w:t>@Service</w:t>
       </w:r>
     </w:p>
@@ -9359,15 +9555,7 @@
         <w:pStyle w:val="a"/>
       </w:pPr>
       <w:r>
-        <w:t xml:space="preserve">I want you to use </w:t>
-      </w:r>
-      <w:proofErr w:type="spellStart"/>
-      <w:r>
-        <w:t>daos</w:t>
-      </w:r>
-      <w:proofErr w:type="spellEnd"/>
-      <w:r>
-        <w:t xml:space="preserve"> from now on, As I instructed you at the start, and provide me with the services code using DAOs</w:t>
+        <w:t>I want you to use daos from now on, As I instructed you at the start, and provide me with the services code using DAOs</w:t>
       </w:r>
     </w:p>
     <w:p>
@@ -9545,20 +9733,42 @@
     </w:p>
     <w:p/>
     <w:p>
-      <w:r>
+      <w:pPr>
+        <w:rPr>
+          <w:lang w:val="fr-FR"/>
+        </w:rPr>
+      </w:pPr>
+      <w:r>
+        <w:rPr>
+          <w:lang w:val="fr-FR"/>
+        </w:rPr>
         <w:t>```java</w:t>
       </w:r>
     </w:p>
     <w:p>
-      <w:r>
+      <w:pPr>
+        <w:rPr>
+          <w:lang w:val="fr-FR"/>
+        </w:rPr>
+      </w:pPr>
+      <w:r>
+        <w:rPr>
+          <w:lang w:val="fr-FR"/>
+        </w:rPr>
         <w:t xml:space="preserve">import </w:t>
       </w:r>
       <w:proofErr w:type="spellStart"/>
       <w:r>
+        <w:rPr>
+          <w:lang w:val="fr-FR"/>
+        </w:rPr>
         <w:t>javax.persistence.EntityManager</w:t>
       </w:r>
       <w:proofErr w:type="spellEnd"/>
       <w:r>
+        <w:rPr>
+          <w:lang w:val="fr-FR"/>
+        </w:rPr>
         <w:t>;</w:t>
       </w:r>
     </w:p>
@@ -10199,21 +10409,49 @@
       </w:r>
     </w:p>
     <w:p>
-      <w:r>
+      <w:pPr>
+        <w:rPr>
+          <w:lang w:val="fr-FR"/>
+        </w:rPr>
+      </w:pPr>
+      <w:r>
+        <w:rPr>
+          <w:lang w:val="fr-FR"/>
+        </w:rPr>
         <w:t xml:space="preserve">import </w:t>
       </w:r>
       <w:proofErr w:type="spellStart"/>
       <w:r>
+        <w:rPr>
+          <w:lang w:val="fr-FR"/>
+        </w:rPr>
         <w:t>org.springframework.transaction.annotation.Transactional</w:t>
       </w:r>
       <w:proofErr w:type="spellEnd"/>
       <w:r>
+        <w:rPr>
+          <w:lang w:val="fr-FR"/>
+        </w:rPr>
         <w:t>;</w:t>
       </w:r>
     </w:p>
-    <w:p/>
-    <w:p>
-      <w:r>
+    <w:p>
+      <w:pPr>
+        <w:rPr>
+          <w:lang w:val="fr-FR"/>
+        </w:rPr>
+      </w:pPr>
+    </w:p>
+    <w:p>
+      <w:pPr>
+        <w:rPr>
+          <w:lang w:val="fr-FR"/>
+        </w:rPr>
+      </w:pPr>
+      <w:r>
+        <w:rPr>
+          <w:lang w:val="fr-FR"/>
+        </w:rPr>
         <w:t>@Service</w:t>
       </w:r>
     </w:p>
@@ -14105,7 +14343,6 @@
   <w:style w:type="character" w:default="1" w:styleId="DefaultParagraphFont">
     <w:name w:val="Default Paragraph Font"/>
     <w:uiPriority w:val="1"/>
-    <w:semiHidden/>
     <w:unhideWhenUsed/>
   </w:style>
   <w:style w:type="table" w:default="1" w:styleId="TableNormal">
@@ -14577,6 +14814,18 @@
       <w:szCs w:val="40"/>
     </w:rPr>
   </w:style>
+  <w:style w:type="paragraph" w:styleId="NormalWeb">
+    <w:name w:val="Normal (Web)"/>
+    <w:basedOn w:val="Normal"/>
+    <w:uiPriority w:val="99"/>
+    <w:semiHidden/>
+    <w:unhideWhenUsed/>
+    <w:rsid w:val="004E3C7E"/>
+    <w:rPr>
+      <w:rFonts w:ascii="Times New Roman" w:hAnsi="Times New Roman" w:cs="Times New Roman"/>
+      <w:szCs w:val="24"/>
+    </w:rPr>
+  </w:style>
 </w:styles>
 </file>
 

</xml_diff>